<commit_message>
working to be at work
</commit_message>
<xml_diff>
--- a/CorkerReport.docx
+++ b/CorkerReport.docx
@@ -1747,12 +1747,21 @@
         <w:jc w:val="both"/>
       </w:pPr>
       <w:r>
+        <w:t xml:space="preserve">This transient was unable to be fully modeled with the current state of the Python simulation.  Even once the RCP pump shear occurred to allow reverse flow conditions, the calculated pressure drop across the core was still low enough that the flow preferred to travel up the reactor vessel as opposed to around the downcomer region associated with loop one.  This clearly illustrates an error in the implementation of the momentum balancing and internal energy discussion.  While the mass flow rate does not appropriately update to reflect the reverse flow through loop one, the rest of the PWR behaves similar to problem c, where there is an initial decrease in flow through the impacted loop.  However, this transient sees the mass flow rate increase by a greater proportion after the scram, most likely as a result of the exit loss coefficient of the pump.   </w:t>
+      </w:r>
+    </w:p>
+    <w:p>
+      <w:pPr>
+        <w:spacing w:line="360" w:lineRule="auto"/>
+        <w:jc w:val="both"/>
+      </w:pPr>
+      <w:r>
         <w:lastRenderedPageBreak/>
         <w:drawing>
-          <wp:inline distT="0" distB="0" distL="0" distR="0" wp14:anchorId="50ACAC92" wp14:editId="3757AB52">
-            <wp:extent cx="4288971" cy="3276297"/>
-            <wp:effectExtent l="0" t="0" r="0" b="635"/>
-            <wp:docPr id="1882987482" name="Picture 1" descr="A graph of a line&#10;&#10;Description automatically generated"/>
+          <wp:inline distT="0" distB="0" distL="0" distR="0" wp14:anchorId="0FF71D0A" wp14:editId="0AB3FC2F">
+            <wp:extent cx="3597729" cy="2855505"/>
+            <wp:effectExtent l="0" t="0" r="3175" b="2540"/>
+            <wp:docPr id="1259952174" name="Picture 1" descr="A graph of a line&#10;&#10;Description automatically generated"/>
             <wp:cNvGraphicFramePr>
               <a:graphicFrameLocks xmlns:a="http://schemas.openxmlformats.org/drawingml/2006/main" noChangeAspect="1"/>
             </wp:cNvGraphicFramePr>
@@ -1760,7 +1769,7 @@
               <a:graphicData uri="http://schemas.openxmlformats.org/drawingml/2006/picture">
                 <pic:pic xmlns:pic="http://schemas.openxmlformats.org/drawingml/2006/picture">
                   <pic:nvPicPr>
-                    <pic:cNvPr id="1882987482" name="Picture 1" descr="A graph of a line&#10;&#10;Description automatically generated"/>
+                    <pic:cNvPr id="1259952174" name="Picture 1" descr="A graph of a line&#10;&#10;Description automatically generated"/>
                     <pic:cNvPicPr/>
                   </pic:nvPicPr>
                   <pic:blipFill>
@@ -1772,7 +1781,82 @@
                   <pic:spPr>
                     <a:xfrm>
                       <a:off x="0" y="0"/>
-                      <a:ext cx="4294817" cy="3280762"/>
+                      <a:ext cx="3600746" cy="2857899"/>
+                    </a:xfrm>
+                    <a:prstGeom prst="rect">
+                      <a:avLst/>
+                    </a:prstGeom>
+                  </pic:spPr>
+                </pic:pic>
+              </a:graphicData>
+            </a:graphic>
+          </wp:inline>
+        </w:drawing>
+      </w:r>
+      <w:r>
+        <w:drawing>
+          <wp:inline distT="0" distB="0" distL="0" distR="0" wp14:anchorId="0697E43B" wp14:editId="78BB3DA2">
+            <wp:extent cx="3455291" cy="2764971"/>
+            <wp:effectExtent l="0" t="0" r="0" b="0"/>
+            <wp:docPr id="1958109391" name="Picture 1" descr="A graph of a line&#10;&#10;Description automatically generated with medium confidence"/>
+            <wp:cNvGraphicFramePr>
+              <a:graphicFrameLocks xmlns:a="http://schemas.openxmlformats.org/drawingml/2006/main" noChangeAspect="1"/>
+            </wp:cNvGraphicFramePr>
+            <a:graphic xmlns:a="http://schemas.openxmlformats.org/drawingml/2006/main">
+              <a:graphicData uri="http://schemas.openxmlformats.org/drawingml/2006/picture">
+                <pic:pic xmlns:pic="http://schemas.openxmlformats.org/drawingml/2006/picture">
+                  <pic:nvPicPr>
+                    <pic:cNvPr id="1958109391" name="Picture 1" descr="A graph of a line&#10;&#10;Description automatically generated with medium confidence"/>
+                    <pic:cNvPicPr/>
+                  </pic:nvPicPr>
+                  <pic:blipFill>
+                    <a:blip r:embed="rId23"/>
+                    <a:stretch>
+                      <a:fillRect/>
+                    </a:stretch>
+                  </pic:blipFill>
+                  <pic:spPr>
+                    <a:xfrm>
+                      <a:off x="0" y="0"/>
+                      <a:ext cx="3458385" cy="2767447"/>
+                    </a:xfrm>
+                    <a:prstGeom prst="rect">
+                      <a:avLst/>
+                    </a:prstGeom>
+                  </pic:spPr>
+                </pic:pic>
+              </a:graphicData>
+            </a:graphic>
+          </wp:inline>
+        </w:drawing>
+      </w:r>
+      <w:r>
+        <w:lastRenderedPageBreak/>
+        <w:drawing>
+          <wp:inline distT="0" distB="0" distL="0" distR="0" wp14:anchorId="6F40EB25" wp14:editId="6B68F8A2">
+            <wp:extent cx="3635829" cy="2644910"/>
+            <wp:effectExtent l="0" t="0" r="3175" b="3175"/>
+            <wp:docPr id="72161230" name="Picture 1" descr="A graph with a line and a red line&#10;&#10;Description automatically generated"/>
+            <wp:cNvGraphicFramePr>
+              <a:graphicFrameLocks xmlns:a="http://schemas.openxmlformats.org/drawingml/2006/main" noChangeAspect="1"/>
+            </wp:cNvGraphicFramePr>
+            <a:graphic xmlns:a="http://schemas.openxmlformats.org/drawingml/2006/main">
+              <a:graphicData uri="http://schemas.openxmlformats.org/drawingml/2006/picture">
+                <pic:pic xmlns:pic="http://schemas.openxmlformats.org/drawingml/2006/picture">
+                  <pic:nvPicPr>
+                    <pic:cNvPr id="72161230" name="Picture 1" descr="A graph with a line and a red line&#10;&#10;Description automatically generated"/>
+                    <pic:cNvPicPr/>
+                  </pic:nvPicPr>
+                  <pic:blipFill>
+                    <a:blip r:embed="rId24"/>
+                    <a:stretch>
+                      <a:fillRect/>
+                    </a:stretch>
+                  </pic:blipFill>
+                  <pic:spPr>
+                    <a:xfrm>
+                      <a:off x="0" y="0"/>
+                      <a:ext cx="3640517" cy="2648320"/>
                     </a:xfrm>
                     <a:prstGeom prst="rect">
                       <a:avLst/>
@@ -1817,7 +1901,7 @@
                     <pic:cNvPicPr/>
                   </pic:nvPicPr>
                   <pic:blipFill>
-                    <a:blip r:embed="rId23"/>
+                    <a:blip r:embed="rId25"/>
                     <a:stretch>
                       <a:fillRect/>
                     </a:stretch>
@@ -1854,7 +1938,7 @@
                     <pic:cNvPicPr/>
                   </pic:nvPicPr>
                   <pic:blipFill>
-                    <a:blip r:embed="rId24"/>
+                    <a:blip r:embed="rId26"/>
                     <a:stretch>
                       <a:fillRect/>
                     </a:stretch>
@@ -2016,7 +2100,7 @@
       </w:pPr>
     </w:p>
     <w:sectPr>
-      <w:footerReference w:type="default" r:id="rId25"/>
+      <w:footerReference w:type="default" r:id="rId27"/>
       <w:pgSz w:w="12240" w:h="15840"/>
       <w:pgMar w:top="1440" w:right="1440" w:bottom="1440" w:left="1440" w:header="720" w:footer="720" w:gutter="0"/>
       <w:pgNumType w:start="1"/>

</xml_diff>